<commit_message>
Atividade M3.1 (introdução à programação) FINALIZADA
</commit_message>
<xml_diff>
--- a/M3-Algoritmo-e-EstruturaDeDados/Atividade M3.1/Atividade M3.1.docx
+++ b/M3-Algoritmo-e-EstruturaDeDados/Atividade M3.1/Atividade M3.1.docx
@@ -39,7 +39,7 @@
           <w:sz w:val="24"/>
           <w:szCs w:val="24"/>
         </w:rPr>
-        <w:t xml:space="preserve">INTRODUÇÃO À PROGRAMAÇÃO </w:t>
+        <w:t xml:space="preserve">ALGOTITMO E ESTRUTURA DE DADOS </w:t>
       </w:r>
       <w:r>
         <w:rPr>
@@ -511,7 +511,58 @@
           <w:sz w:val="24"/>
           <w:szCs w:val="24"/>
         </w:rPr>
-        <w:t>Algoritmo "</w:t>
+        <w:t>programa</w:t>
+      </w:r>
+    </w:p>
+    <w:p>
+      <w:pPr>
+        <w:jc w:val="both"/>
+        <w:rPr>
+          <w:rFonts w:ascii="Arial" w:hAnsi="Arial" w:cs="Arial"/>
+          <w:color w:val="2F5496" w:themeColor="accent1" w:themeShade="BF"/>
+          <w:sz w:val="24"/>
+          <w:szCs w:val="24"/>
+        </w:rPr>
+      </w:pPr>
+      <w:r>
+        <w:rPr>
+          <w:rFonts w:ascii="Arial" w:hAnsi="Arial" w:cs="Arial"/>
+          <w:color w:val="2F5496" w:themeColor="accent1" w:themeShade="BF"/>
+          <w:sz w:val="24"/>
+          <w:szCs w:val="24"/>
+        </w:rPr>
+        <w:t>{</w:t>
+      </w:r>
+    </w:p>
+    <w:p>
+      <w:pPr>
+        <w:jc w:val="both"/>
+        <w:rPr>
+          <w:rFonts w:ascii="Arial" w:hAnsi="Arial" w:cs="Arial"/>
+          <w:color w:val="2F5496" w:themeColor="accent1" w:themeShade="BF"/>
+          <w:sz w:val="24"/>
+          <w:szCs w:val="24"/>
+        </w:rPr>
+      </w:pPr>
+    </w:p>
+    <w:p>
+      <w:pPr>
+        <w:jc w:val="both"/>
+        <w:rPr>
+          <w:rFonts w:ascii="Arial" w:hAnsi="Arial" w:cs="Arial"/>
+          <w:color w:val="2F5496" w:themeColor="accent1" w:themeShade="BF"/>
+          <w:sz w:val="24"/>
+          <w:szCs w:val="24"/>
+        </w:rPr>
+      </w:pPr>
+      <w:r>
+        <w:rPr>
+          <w:rFonts w:ascii="Arial" w:hAnsi="Arial" w:cs="Arial"/>
+          <w:color w:val="2F5496" w:themeColor="accent1" w:themeShade="BF"/>
+          <w:sz w:val="24"/>
+          <w:szCs w:val="24"/>
+        </w:rPr>
+        <w:t xml:space="preserve">  inclua biblioteca </w:t>
       </w:r>
       <w:proofErr w:type="spellStart"/>
       <w:r>
@@ -521,117 +572,89 @@
           <w:sz w:val="24"/>
           <w:szCs w:val="24"/>
         </w:rPr>
-        <w:t>StatusAluno</w:t>
+        <w:t>Util</w:t>
       </w:r>
       <w:proofErr w:type="spellEnd"/>
-      <w:r>
-        <w:rPr>
-          <w:rFonts w:ascii="Arial" w:hAnsi="Arial" w:cs="Arial"/>
-          <w:color w:val="2F5496" w:themeColor="accent1" w:themeShade="BF"/>
-          <w:sz w:val="24"/>
-          <w:szCs w:val="24"/>
-        </w:rPr>
-        <w:t>"</w:t>
-      </w:r>
-    </w:p>
-    <w:p>
-      <w:pPr>
-        <w:jc w:val="both"/>
-        <w:rPr>
-          <w:rFonts w:ascii="Arial" w:hAnsi="Arial" w:cs="Arial"/>
-          <w:color w:val="2F5496" w:themeColor="accent1" w:themeShade="BF"/>
-          <w:sz w:val="24"/>
-          <w:szCs w:val="24"/>
-        </w:rPr>
-      </w:pPr>
-      <w:r>
-        <w:rPr>
-          <w:rFonts w:ascii="Arial" w:hAnsi="Arial" w:cs="Arial"/>
-          <w:color w:val="2F5496" w:themeColor="accent1" w:themeShade="BF"/>
-          <w:sz w:val="24"/>
-          <w:szCs w:val="24"/>
-        </w:rPr>
-        <w:t>// Disciplina   : [Linguagem e Lógica de Programação]</w:t>
-      </w:r>
-    </w:p>
-    <w:p>
-      <w:pPr>
-        <w:jc w:val="both"/>
-        <w:rPr>
-          <w:rFonts w:ascii="Arial" w:hAnsi="Arial" w:cs="Arial"/>
-          <w:color w:val="2F5496" w:themeColor="accent1" w:themeShade="BF"/>
-          <w:sz w:val="24"/>
-          <w:szCs w:val="24"/>
-        </w:rPr>
-      </w:pPr>
-      <w:r>
-        <w:rPr>
-          <w:rFonts w:ascii="Arial" w:hAnsi="Arial" w:cs="Arial"/>
-          <w:color w:val="2F5496" w:themeColor="accent1" w:themeShade="BF"/>
-          <w:sz w:val="24"/>
-          <w:szCs w:val="24"/>
-        </w:rPr>
-        <w:t>// Professor   : Gustavo Lins</w:t>
-      </w:r>
-    </w:p>
-    <w:p>
-      <w:pPr>
-        <w:jc w:val="both"/>
-        <w:rPr>
-          <w:rFonts w:ascii="Arial" w:hAnsi="Arial" w:cs="Arial"/>
-          <w:color w:val="2F5496" w:themeColor="accent1" w:themeShade="BF"/>
-          <w:sz w:val="24"/>
-          <w:szCs w:val="24"/>
-        </w:rPr>
-      </w:pPr>
-      <w:r>
-        <w:rPr>
-          <w:rFonts w:ascii="Arial" w:hAnsi="Arial" w:cs="Arial"/>
-          <w:color w:val="2F5496" w:themeColor="accent1" w:themeShade="BF"/>
-          <w:sz w:val="24"/>
-          <w:szCs w:val="24"/>
-        </w:rPr>
-        <w:t>// Descrição   : Algoritmo para descobrir quantos alunos foram aprovados no vestibular e qual aluno teve a maior nota e de qual turma ele é.</w:t>
-      </w:r>
-    </w:p>
-    <w:p>
-      <w:pPr>
-        <w:jc w:val="both"/>
-        <w:rPr>
-          <w:rFonts w:ascii="Arial" w:hAnsi="Arial" w:cs="Arial"/>
-          <w:color w:val="2F5496" w:themeColor="accent1" w:themeShade="BF"/>
-          <w:sz w:val="24"/>
-          <w:szCs w:val="24"/>
-        </w:rPr>
-      </w:pPr>
-      <w:r>
-        <w:rPr>
-          <w:rFonts w:ascii="Arial" w:hAnsi="Arial" w:cs="Arial"/>
-          <w:color w:val="2F5496" w:themeColor="accent1" w:themeShade="BF"/>
-          <w:sz w:val="24"/>
-          <w:szCs w:val="24"/>
-        </w:rPr>
-        <w:t>// Autor(a)    : Ananda Caroline Fidelis e Silva</w:t>
-      </w:r>
-    </w:p>
-    <w:p>
-      <w:pPr>
-        <w:jc w:val="both"/>
-        <w:rPr>
-          <w:rFonts w:ascii="Arial" w:hAnsi="Arial" w:cs="Arial"/>
-          <w:color w:val="2F5496" w:themeColor="accent1" w:themeShade="BF"/>
-          <w:sz w:val="24"/>
-          <w:szCs w:val="24"/>
-        </w:rPr>
-      </w:pPr>
-      <w:r>
-        <w:rPr>
-          <w:rFonts w:ascii="Arial" w:hAnsi="Arial" w:cs="Arial"/>
-          <w:color w:val="2F5496" w:themeColor="accent1" w:themeShade="BF"/>
-          <w:sz w:val="24"/>
-          <w:szCs w:val="24"/>
-        </w:rPr>
-        <w:t>// Data atual  : 17/09/2022</w:t>
+    </w:p>
+    <w:p>
+      <w:pPr>
+        <w:jc w:val="both"/>
+        <w:rPr>
+          <w:rFonts w:ascii="Arial" w:hAnsi="Arial" w:cs="Arial"/>
+          <w:color w:val="2F5496" w:themeColor="accent1" w:themeShade="BF"/>
+          <w:sz w:val="24"/>
+          <w:szCs w:val="24"/>
+        </w:rPr>
+      </w:pPr>
+      <w:r>
+        <w:rPr>
+          <w:rFonts w:ascii="Arial" w:hAnsi="Arial" w:cs="Arial"/>
+          <w:color w:val="2F5496" w:themeColor="accent1" w:themeShade="BF"/>
+          <w:sz w:val="24"/>
+          <w:szCs w:val="24"/>
+        </w:rPr>
+        <w:tab/>
+      </w:r>
+    </w:p>
+    <w:p>
+      <w:pPr>
+        <w:jc w:val="both"/>
+        <w:rPr>
+          <w:rFonts w:ascii="Arial" w:hAnsi="Arial" w:cs="Arial"/>
+          <w:color w:val="2F5496" w:themeColor="accent1" w:themeShade="BF"/>
+          <w:sz w:val="24"/>
+          <w:szCs w:val="24"/>
+        </w:rPr>
+      </w:pPr>
+      <w:r>
+        <w:rPr>
+          <w:rFonts w:ascii="Arial" w:hAnsi="Arial" w:cs="Arial"/>
+          <w:color w:val="2F5496" w:themeColor="accent1" w:themeShade="BF"/>
+          <w:sz w:val="24"/>
+          <w:szCs w:val="24"/>
+        </w:rPr>
+        <w:tab/>
+      </w:r>
+      <w:proofErr w:type="spellStart"/>
+      <w:r>
+        <w:rPr>
+          <w:rFonts w:ascii="Arial" w:hAnsi="Arial" w:cs="Arial"/>
+          <w:color w:val="2F5496" w:themeColor="accent1" w:themeShade="BF"/>
+          <w:sz w:val="24"/>
+          <w:szCs w:val="24"/>
+        </w:rPr>
+        <w:t>funcao</w:t>
+      </w:r>
+      <w:proofErr w:type="spellEnd"/>
+      <w:r>
+        <w:rPr>
+          <w:rFonts w:ascii="Arial" w:hAnsi="Arial" w:cs="Arial"/>
+          <w:color w:val="2F5496" w:themeColor="accent1" w:themeShade="BF"/>
+          <w:sz w:val="24"/>
+          <w:szCs w:val="24"/>
+        </w:rPr>
+        <w:t xml:space="preserve"> inicio()</w:t>
+      </w:r>
+    </w:p>
+    <w:p>
+      <w:pPr>
+        <w:jc w:val="both"/>
+        <w:rPr>
+          <w:rFonts w:ascii="Arial" w:hAnsi="Arial" w:cs="Arial"/>
+          <w:color w:val="2F5496" w:themeColor="accent1" w:themeShade="BF"/>
+          <w:sz w:val="24"/>
+          <w:szCs w:val="24"/>
+        </w:rPr>
+      </w:pPr>
+      <w:r>
+        <w:rPr>
+          <w:rFonts w:ascii="Arial" w:hAnsi="Arial" w:cs="Arial"/>
+          <w:color w:val="2F5496" w:themeColor="accent1" w:themeShade="BF"/>
+          <w:sz w:val="24"/>
+          <w:szCs w:val="24"/>
+        </w:rPr>
+        <w:tab/>
+        <w:t>{</w:t>
       </w:r>
     </w:p>
     <w:p>
@@ -652,50 +675,9 @@
           <w:szCs w:val="24"/>
         </w:rPr>
         <w:lastRenderedPageBreak/>
-        <w:t>Var</w:t>
-      </w:r>
-    </w:p>
-    <w:p>
-      <w:pPr>
-        <w:jc w:val="both"/>
-        <w:rPr>
-          <w:rFonts w:ascii="Arial" w:hAnsi="Arial" w:cs="Arial"/>
-          <w:color w:val="2F5496" w:themeColor="accent1" w:themeShade="BF"/>
-          <w:sz w:val="24"/>
-          <w:szCs w:val="24"/>
-        </w:rPr>
-      </w:pPr>
-      <w:r>
-        <w:rPr>
-          <w:rFonts w:ascii="Arial" w:hAnsi="Arial" w:cs="Arial"/>
-          <w:color w:val="2F5496" w:themeColor="accent1" w:themeShade="BF"/>
-          <w:sz w:val="24"/>
-          <w:szCs w:val="24"/>
-        </w:rPr>
-        <w:t>// Seção de Declarações das variáveis</w:t>
-      </w:r>
-    </w:p>
-    <w:p>
-      <w:pPr>
-        <w:jc w:val="both"/>
-        <w:rPr>
-          <w:rFonts w:ascii="Arial" w:hAnsi="Arial" w:cs="Arial"/>
-          <w:color w:val="2F5496" w:themeColor="accent1" w:themeShade="BF"/>
-          <w:sz w:val="24"/>
-          <w:szCs w:val="24"/>
-        </w:rPr>
-      </w:pPr>
-    </w:p>
-    <w:p>
-      <w:pPr>
-        <w:jc w:val="both"/>
-        <w:rPr>
-          <w:rFonts w:ascii="Arial" w:hAnsi="Arial" w:cs="Arial"/>
-          <w:color w:val="2F5496" w:themeColor="accent1" w:themeShade="BF"/>
-          <w:sz w:val="24"/>
-          <w:szCs w:val="24"/>
-        </w:rPr>
-      </w:pPr>
+        <w:tab/>
+        <w:t xml:space="preserve">    inteiro i, j, copia, troca = 0, </w:t>
+      </w:r>
       <w:proofErr w:type="spellStart"/>
       <w:r>
         <w:rPr>
@@ -704,80 +686,18 @@
           <w:sz w:val="24"/>
           <w:szCs w:val="24"/>
         </w:rPr>
-        <w:t>nome:caractere</w:t>
+        <w:t>tam</w:t>
       </w:r>
       <w:proofErr w:type="spellEnd"/>
-    </w:p>
-    <w:p>
-      <w:pPr>
-        <w:jc w:val="both"/>
-        <w:rPr>
-          <w:rFonts w:ascii="Arial" w:hAnsi="Arial" w:cs="Arial"/>
-          <w:color w:val="2F5496" w:themeColor="accent1" w:themeShade="BF"/>
-          <w:sz w:val="24"/>
-          <w:szCs w:val="24"/>
-        </w:rPr>
-      </w:pPr>
-      <w:r>
-        <w:rPr>
-          <w:rFonts w:ascii="Arial" w:hAnsi="Arial" w:cs="Arial"/>
-          <w:color w:val="2F5496" w:themeColor="accent1" w:themeShade="BF"/>
-          <w:sz w:val="24"/>
-          <w:szCs w:val="24"/>
-        </w:rPr>
-        <w:t>N1 : real</w:t>
-      </w:r>
-    </w:p>
-    <w:p>
-      <w:pPr>
-        <w:jc w:val="both"/>
-        <w:rPr>
-          <w:rFonts w:ascii="Arial" w:hAnsi="Arial" w:cs="Arial"/>
-          <w:color w:val="2F5496" w:themeColor="accent1" w:themeShade="BF"/>
-          <w:sz w:val="24"/>
-          <w:szCs w:val="24"/>
-        </w:rPr>
-      </w:pPr>
-      <w:r>
-        <w:rPr>
-          <w:rFonts w:ascii="Arial" w:hAnsi="Arial" w:cs="Arial"/>
-          <w:color w:val="2F5496" w:themeColor="accent1" w:themeShade="BF"/>
-          <w:sz w:val="24"/>
-          <w:szCs w:val="24"/>
-        </w:rPr>
-        <w:t>N2 : real</w:t>
-      </w:r>
-    </w:p>
-    <w:p>
-      <w:pPr>
-        <w:jc w:val="both"/>
-        <w:rPr>
-          <w:rFonts w:ascii="Arial" w:hAnsi="Arial" w:cs="Arial"/>
-          <w:color w:val="2F5496" w:themeColor="accent1" w:themeShade="BF"/>
-          <w:sz w:val="24"/>
-          <w:szCs w:val="24"/>
-        </w:rPr>
-      </w:pPr>
-      <w:r>
-        <w:rPr>
-          <w:rFonts w:ascii="Arial" w:hAnsi="Arial" w:cs="Arial"/>
-          <w:color w:val="2F5496" w:themeColor="accent1" w:themeShade="BF"/>
-          <w:sz w:val="24"/>
-          <w:szCs w:val="24"/>
-        </w:rPr>
-        <w:t>faltas : inteiro</w:t>
-      </w:r>
-    </w:p>
-    <w:p>
-      <w:pPr>
-        <w:jc w:val="both"/>
-        <w:rPr>
-          <w:rFonts w:ascii="Arial" w:hAnsi="Arial" w:cs="Arial"/>
-          <w:color w:val="2F5496" w:themeColor="accent1" w:themeShade="BF"/>
-          <w:sz w:val="24"/>
-          <w:szCs w:val="24"/>
-        </w:rPr>
-      </w:pPr>
+      <w:r>
+        <w:rPr>
+          <w:rFonts w:ascii="Arial" w:hAnsi="Arial" w:cs="Arial"/>
+          <w:color w:val="2F5496" w:themeColor="accent1" w:themeShade="BF"/>
+          <w:sz w:val="24"/>
+          <w:szCs w:val="24"/>
+        </w:rPr>
+        <w:t xml:space="preserve"> = 10, </w:t>
+      </w:r>
       <w:proofErr w:type="spellStart"/>
       <w:r>
         <w:rPr>
@@ -786,7 +706,7 @@
           <w:sz w:val="24"/>
           <w:szCs w:val="24"/>
         </w:rPr>
-        <w:t>mediaAluno</w:t>
+        <w:t>vet</w:t>
       </w:r>
       <w:proofErr w:type="spellEnd"/>
       <w:r>
@@ -796,92 +716,39 @@
           <w:sz w:val="24"/>
           <w:szCs w:val="24"/>
         </w:rPr>
-        <w:t xml:space="preserve"> : real</w:t>
-      </w:r>
-    </w:p>
-    <w:p>
-      <w:pPr>
-        <w:jc w:val="both"/>
-        <w:rPr>
-          <w:rFonts w:ascii="Arial" w:hAnsi="Arial" w:cs="Arial"/>
-          <w:color w:val="2F5496" w:themeColor="accent1" w:themeShade="BF"/>
-          <w:sz w:val="24"/>
-          <w:szCs w:val="24"/>
-        </w:rPr>
-      </w:pPr>
-    </w:p>
-    <w:p>
-      <w:pPr>
-        <w:jc w:val="both"/>
-        <w:rPr>
-          <w:rFonts w:ascii="Arial" w:hAnsi="Arial" w:cs="Arial"/>
-          <w:color w:val="2F5496" w:themeColor="accent1" w:themeShade="BF"/>
-          <w:sz w:val="24"/>
-          <w:szCs w:val="24"/>
-        </w:rPr>
-      </w:pPr>
-    </w:p>
-    <w:p>
-      <w:pPr>
-        <w:jc w:val="both"/>
-        <w:rPr>
-          <w:rFonts w:ascii="Arial" w:hAnsi="Arial" w:cs="Arial"/>
-          <w:color w:val="2F5496" w:themeColor="accent1" w:themeShade="BF"/>
-          <w:sz w:val="24"/>
-          <w:szCs w:val="24"/>
-        </w:rPr>
-      </w:pPr>
-      <w:r>
-        <w:rPr>
-          <w:rFonts w:ascii="Arial" w:hAnsi="Arial" w:cs="Arial"/>
-          <w:color w:val="2F5496" w:themeColor="accent1" w:themeShade="BF"/>
-          <w:sz w:val="24"/>
-          <w:szCs w:val="24"/>
-        </w:rPr>
-        <w:t>Inicio</w:t>
-      </w:r>
-    </w:p>
-    <w:p>
-      <w:pPr>
-        <w:jc w:val="both"/>
-        <w:rPr>
-          <w:rFonts w:ascii="Arial" w:hAnsi="Arial" w:cs="Arial"/>
-          <w:color w:val="2F5496" w:themeColor="accent1" w:themeShade="BF"/>
-          <w:sz w:val="24"/>
-          <w:szCs w:val="24"/>
-        </w:rPr>
-      </w:pPr>
-      <w:r>
-        <w:rPr>
-          <w:rFonts w:ascii="Arial" w:hAnsi="Arial" w:cs="Arial"/>
-          <w:color w:val="2F5496" w:themeColor="accent1" w:themeShade="BF"/>
-          <w:sz w:val="24"/>
-          <w:szCs w:val="24"/>
-        </w:rPr>
-        <w:t>// Seção de Comandos, procedimento, funções, operadores, etc...</w:t>
-      </w:r>
-    </w:p>
-    <w:p>
-      <w:pPr>
-        <w:jc w:val="both"/>
-        <w:rPr>
-          <w:rFonts w:ascii="Arial" w:hAnsi="Arial" w:cs="Arial"/>
-          <w:color w:val="2F5496" w:themeColor="accent1" w:themeShade="BF"/>
-          <w:sz w:val="24"/>
-          <w:szCs w:val="24"/>
-        </w:rPr>
-      </w:pPr>
-    </w:p>
-    <w:p>
-      <w:pPr>
-        <w:jc w:val="both"/>
-        <w:rPr>
-          <w:rFonts w:ascii="Arial" w:hAnsi="Arial" w:cs="Arial"/>
-          <w:color w:val="2F5496" w:themeColor="accent1" w:themeShade="BF"/>
-          <w:sz w:val="24"/>
-          <w:szCs w:val="24"/>
-        </w:rPr>
-      </w:pPr>
+        <w:t>[10]</w:t>
+      </w:r>
+    </w:p>
+    <w:p>
+      <w:pPr>
+        <w:jc w:val="both"/>
+        <w:rPr>
+          <w:rFonts w:ascii="Arial" w:hAnsi="Arial" w:cs="Arial"/>
+          <w:color w:val="2F5496" w:themeColor="accent1" w:themeShade="BF"/>
+          <w:sz w:val="24"/>
+          <w:szCs w:val="24"/>
+        </w:rPr>
+      </w:pPr>
+    </w:p>
+    <w:p>
+      <w:pPr>
+        <w:jc w:val="both"/>
+        <w:rPr>
+          <w:rFonts w:ascii="Arial" w:hAnsi="Arial" w:cs="Arial"/>
+          <w:color w:val="2F5496" w:themeColor="accent1" w:themeShade="BF"/>
+          <w:sz w:val="24"/>
+          <w:szCs w:val="24"/>
+        </w:rPr>
+      </w:pPr>
+      <w:r>
+        <w:rPr>
+          <w:rFonts w:ascii="Arial" w:hAnsi="Arial" w:cs="Arial"/>
+          <w:color w:val="2F5496" w:themeColor="accent1" w:themeShade="BF"/>
+          <w:sz w:val="24"/>
+          <w:szCs w:val="24"/>
+        </w:rPr>
+        <w:t xml:space="preserve">    para(i = 0; i &lt; </w:t>
+      </w:r>
       <w:proofErr w:type="spellStart"/>
       <w:r>
         <w:rPr>
@@ -890,7 +757,7 @@
           <w:sz w:val="24"/>
           <w:szCs w:val="24"/>
         </w:rPr>
-        <w:t>escreval</w:t>
+        <w:t>tam</w:t>
       </w:r>
       <w:proofErr w:type="spellEnd"/>
       <w:r>
@@ -900,50 +767,28 @@
           <w:sz w:val="24"/>
           <w:szCs w:val="24"/>
         </w:rPr>
-        <w:t>("Qual é o seu nome? ")</w:t>
-      </w:r>
-    </w:p>
-    <w:p>
-      <w:pPr>
-        <w:jc w:val="both"/>
-        <w:rPr>
-          <w:rFonts w:ascii="Arial" w:hAnsi="Arial" w:cs="Arial"/>
-          <w:color w:val="2F5496" w:themeColor="accent1" w:themeShade="BF"/>
-          <w:sz w:val="24"/>
-          <w:szCs w:val="24"/>
-        </w:rPr>
-      </w:pPr>
-      <w:r>
-        <w:rPr>
-          <w:rFonts w:ascii="Arial" w:hAnsi="Arial" w:cs="Arial"/>
-          <w:color w:val="2F5496" w:themeColor="accent1" w:themeShade="BF"/>
-          <w:sz w:val="24"/>
-          <w:szCs w:val="24"/>
-        </w:rPr>
-        <w:t>leia(nome)</w:t>
-      </w:r>
-    </w:p>
-    <w:p>
-      <w:pPr>
-        <w:jc w:val="both"/>
-        <w:rPr>
-          <w:rFonts w:ascii="Arial" w:hAnsi="Arial" w:cs="Arial"/>
-          <w:color w:val="2F5496" w:themeColor="accent1" w:themeShade="BF"/>
-          <w:sz w:val="24"/>
-          <w:szCs w:val="24"/>
-        </w:rPr>
-      </w:pPr>
-    </w:p>
-    <w:p>
-      <w:pPr>
-        <w:jc w:val="both"/>
-        <w:rPr>
-          <w:rFonts w:ascii="Arial" w:hAnsi="Arial" w:cs="Arial"/>
-          <w:color w:val="2F5496" w:themeColor="accent1" w:themeShade="BF"/>
-          <w:sz w:val="24"/>
-          <w:szCs w:val="24"/>
-        </w:rPr>
-      </w:pPr>
+        <w:t>; i++)</w:t>
+      </w:r>
+    </w:p>
+    <w:p>
+      <w:pPr>
+        <w:jc w:val="both"/>
+        <w:rPr>
+          <w:rFonts w:ascii="Arial" w:hAnsi="Arial" w:cs="Arial"/>
+          <w:color w:val="2F5496" w:themeColor="accent1" w:themeShade="BF"/>
+          <w:sz w:val="24"/>
+          <w:szCs w:val="24"/>
+        </w:rPr>
+      </w:pPr>
+      <w:r>
+        <w:rPr>
+          <w:rFonts w:ascii="Arial" w:hAnsi="Arial" w:cs="Arial"/>
+          <w:color w:val="2F5496" w:themeColor="accent1" w:themeShade="BF"/>
+          <w:sz w:val="24"/>
+          <w:szCs w:val="24"/>
+        </w:rPr>
+        <w:t xml:space="preserve">      </w:t>
+      </w:r>
       <w:proofErr w:type="spellStart"/>
       <w:r>
         <w:rPr>
@@ -952,7 +797,7 @@
           <w:sz w:val="24"/>
           <w:szCs w:val="24"/>
         </w:rPr>
-        <w:t>escreval</w:t>
+        <w:t>vet</w:t>
       </w:r>
       <w:proofErr w:type="spellEnd"/>
       <w:r>
@@ -962,50 +807,8 @@
           <w:sz w:val="24"/>
           <w:szCs w:val="24"/>
         </w:rPr>
-        <w:t>("Qual é a sua primeira nota? ")</w:t>
-      </w:r>
-    </w:p>
-    <w:p>
-      <w:pPr>
-        <w:jc w:val="both"/>
-        <w:rPr>
-          <w:rFonts w:ascii="Arial" w:hAnsi="Arial" w:cs="Arial"/>
-          <w:color w:val="2F5496" w:themeColor="accent1" w:themeShade="BF"/>
-          <w:sz w:val="24"/>
-          <w:szCs w:val="24"/>
-        </w:rPr>
-      </w:pPr>
-      <w:r>
-        <w:rPr>
-          <w:rFonts w:ascii="Arial" w:hAnsi="Arial" w:cs="Arial"/>
-          <w:color w:val="2F5496" w:themeColor="accent1" w:themeShade="BF"/>
-          <w:sz w:val="24"/>
-          <w:szCs w:val="24"/>
-        </w:rPr>
-        <w:t>leia (N1)</w:t>
-      </w:r>
-    </w:p>
-    <w:p>
-      <w:pPr>
-        <w:jc w:val="both"/>
-        <w:rPr>
-          <w:rFonts w:ascii="Arial" w:hAnsi="Arial" w:cs="Arial"/>
-          <w:color w:val="2F5496" w:themeColor="accent1" w:themeShade="BF"/>
-          <w:sz w:val="24"/>
-          <w:szCs w:val="24"/>
-        </w:rPr>
-      </w:pPr>
-    </w:p>
-    <w:p>
-      <w:pPr>
-        <w:jc w:val="both"/>
-        <w:rPr>
-          <w:rFonts w:ascii="Arial" w:hAnsi="Arial" w:cs="Arial"/>
-          <w:color w:val="2F5496" w:themeColor="accent1" w:themeShade="BF"/>
-          <w:sz w:val="24"/>
-          <w:szCs w:val="24"/>
-        </w:rPr>
-      </w:pPr>
+        <w:t xml:space="preserve">[i] = </w:t>
+      </w:r>
       <w:proofErr w:type="spellStart"/>
       <w:r>
         <w:rPr>
@@ -1014,7 +817,7 @@
           <w:sz w:val="24"/>
           <w:szCs w:val="24"/>
         </w:rPr>
-        <w:t>escreval</w:t>
+        <w:t>Util.sorteia</w:t>
       </w:r>
       <w:proofErr w:type="spellEnd"/>
       <w:r>
@@ -1024,50 +827,39 @@
           <w:sz w:val="24"/>
           <w:szCs w:val="24"/>
         </w:rPr>
-        <w:t>("Qual é a sua segunda nota? ")</w:t>
-      </w:r>
-    </w:p>
-    <w:p>
-      <w:pPr>
-        <w:jc w:val="both"/>
-        <w:rPr>
-          <w:rFonts w:ascii="Arial" w:hAnsi="Arial" w:cs="Arial"/>
-          <w:color w:val="2F5496" w:themeColor="accent1" w:themeShade="BF"/>
-          <w:sz w:val="24"/>
-          <w:szCs w:val="24"/>
-        </w:rPr>
-      </w:pPr>
-      <w:r>
-        <w:rPr>
-          <w:rFonts w:ascii="Arial" w:hAnsi="Arial" w:cs="Arial"/>
-          <w:color w:val="2F5496" w:themeColor="accent1" w:themeShade="BF"/>
-          <w:sz w:val="24"/>
-          <w:szCs w:val="24"/>
-        </w:rPr>
-        <w:t>leia (N2)</w:t>
-      </w:r>
-    </w:p>
-    <w:p>
-      <w:pPr>
-        <w:jc w:val="both"/>
-        <w:rPr>
-          <w:rFonts w:ascii="Arial" w:hAnsi="Arial" w:cs="Arial"/>
-          <w:color w:val="2F5496" w:themeColor="accent1" w:themeShade="BF"/>
-          <w:sz w:val="24"/>
-          <w:szCs w:val="24"/>
-        </w:rPr>
-      </w:pPr>
-    </w:p>
-    <w:p>
-      <w:pPr>
-        <w:jc w:val="both"/>
-        <w:rPr>
-          <w:rFonts w:ascii="Arial" w:hAnsi="Arial" w:cs="Arial"/>
-          <w:color w:val="2F5496" w:themeColor="accent1" w:themeShade="BF"/>
-          <w:sz w:val="24"/>
-          <w:szCs w:val="24"/>
-        </w:rPr>
-      </w:pPr>
+        <w:t>(1, 100)</w:t>
+      </w:r>
+    </w:p>
+    <w:p>
+      <w:pPr>
+        <w:jc w:val="both"/>
+        <w:rPr>
+          <w:rFonts w:ascii="Arial" w:hAnsi="Arial" w:cs="Arial"/>
+          <w:color w:val="2F5496" w:themeColor="accent1" w:themeShade="BF"/>
+          <w:sz w:val="24"/>
+          <w:szCs w:val="24"/>
+        </w:rPr>
+      </w:pPr>
+    </w:p>
+    <w:p>
+      <w:pPr>
+        <w:jc w:val="both"/>
+        <w:rPr>
+          <w:rFonts w:ascii="Arial" w:hAnsi="Arial" w:cs="Arial"/>
+          <w:color w:val="2F5496" w:themeColor="accent1" w:themeShade="BF"/>
+          <w:sz w:val="24"/>
+          <w:szCs w:val="24"/>
+        </w:rPr>
+      </w:pPr>
+      <w:r>
+        <w:rPr>
+          <w:rFonts w:ascii="Arial" w:hAnsi="Arial" w:cs="Arial"/>
+          <w:color w:val="2F5496" w:themeColor="accent1" w:themeShade="BF"/>
+          <w:sz w:val="24"/>
+          <w:szCs w:val="24"/>
+        </w:rPr>
+        <w:t xml:space="preserve">    para(i = 0; i &lt; </w:t>
+      </w:r>
       <w:proofErr w:type="spellStart"/>
       <w:r>
         <w:rPr>
@@ -1076,7 +868,7 @@
           <w:sz w:val="24"/>
           <w:szCs w:val="24"/>
         </w:rPr>
-        <w:t>escreval</w:t>
+        <w:t>tam</w:t>
       </w:r>
       <w:proofErr w:type="spellEnd"/>
       <w:r>
@@ -1086,50 +878,28 @@
           <w:sz w:val="24"/>
           <w:szCs w:val="24"/>
         </w:rPr>
-        <w:t>("Quantas faltas você tem até o momento? ")</w:t>
-      </w:r>
-    </w:p>
-    <w:p>
-      <w:pPr>
-        <w:jc w:val="both"/>
-        <w:rPr>
-          <w:rFonts w:ascii="Arial" w:hAnsi="Arial" w:cs="Arial"/>
-          <w:color w:val="2F5496" w:themeColor="accent1" w:themeShade="BF"/>
-          <w:sz w:val="24"/>
-          <w:szCs w:val="24"/>
-        </w:rPr>
-      </w:pPr>
-      <w:r>
-        <w:rPr>
-          <w:rFonts w:ascii="Arial" w:hAnsi="Arial" w:cs="Arial"/>
-          <w:color w:val="2F5496" w:themeColor="accent1" w:themeShade="BF"/>
-          <w:sz w:val="24"/>
-          <w:szCs w:val="24"/>
-        </w:rPr>
-        <w:t>leia (faltas)</w:t>
-      </w:r>
-    </w:p>
-    <w:p>
-      <w:pPr>
-        <w:jc w:val="both"/>
-        <w:rPr>
-          <w:rFonts w:ascii="Arial" w:hAnsi="Arial" w:cs="Arial"/>
-          <w:color w:val="2F5496" w:themeColor="accent1" w:themeShade="BF"/>
-          <w:sz w:val="24"/>
-          <w:szCs w:val="24"/>
-        </w:rPr>
-      </w:pPr>
-    </w:p>
-    <w:p>
-      <w:pPr>
-        <w:jc w:val="both"/>
-        <w:rPr>
-          <w:rFonts w:ascii="Arial" w:hAnsi="Arial" w:cs="Arial"/>
-          <w:color w:val="2F5496" w:themeColor="accent1" w:themeShade="BF"/>
-          <w:sz w:val="24"/>
-          <w:szCs w:val="24"/>
-        </w:rPr>
-      </w:pPr>
+        <w:t>; i++)</w:t>
+      </w:r>
+    </w:p>
+    <w:p>
+      <w:pPr>
+        <w:jc w:val="both"/>
+        <w:rPr>
+          <w:rFonts w:ascii="Arial" w:hAnsi="Arial" w:cs="Arial"/>
+          <w:color w:val="2F5496" w:themeColor="accent1" w:themeShade="BF"/>
+          <w:sz w:val="24"/>
+          <w:szCs w:val="24"/>
+        </w:rPr>
+      </w:pPr>
+      <w:r>
+        <w:rPr>
+          <w:rFonts w:ascii="Arial" w:hAnsi="Arial" w:cs="Arial"/>
+          <w:color w:val="2F5496" w:themeColor="accent1" w:themeShade="BF"/>
+          <w:sz w:val="24"/>
+          <w:szCs w:val="24"/>
+        </w:rPr>
+        <w:t xml:space="preserve">      escreva(</w:t>
+      </w:r>
       <w:proofErr w:type="spellStart"/>
       <w:r>
         <w:rPr>
@@ -1138,7 +908,7 @@
           <w:sz w:val="24"/>
           <w:szCs w:val="24"/>
         </w:rPr>
-        <w:t>mediaAluno</w:t>
+        <w:t>vet</w:t>
       </w:r>
       <w:proofErr w:type="spellEnd"/>
       <w:r>
@@ -1148,19 +918,99 @@
           <w:sz w:val="24"/>
           <w:szCs w:val="24"/>
         </w:rPr>
-        <w:t xml:space="preserve"> &lt;- ((N1 + N2) / 2)</w:t>
-      </w:r>
-    </w:p>
-    <w:p>
-      <w:pPr>
-        <w:jc w:val="both"/>
-        <w:rPr>
-          <w:rFonts w:ascii="Arial" w:hAnsi="Arial" w:cs="Arial"/>
-          <w:color w:val="2F5496" w:themeColor="accent1" w:themeShade="BF"/>
-          <w:sz w:val="24"/>
-          <w:szCs w:val="24"/>
-        </w:rPr>
-      </w:pPr>
+        <w:t>[i], ",")</w:t>
+      </w:r>
+    </w:p>
+    <w:p>
+      <w:pPr>
+        <w:jc w:val="both"/>
+        <w:rPr>
+          <w:rFonts w:ascii="Arial" w:hAnsi="Arial" w:cs="Arial"/>
+          <w:color w:val="2F5496" w:themeColor="accent1" w:themeShade="BF"/>
+          <w:sz w:val="24"/>
+          <w:szCs w:val="24"/>
+        </w:rPr>
+      </w:pPr>
+    </w:p>
+    <w:p>
+      <w:pPr>
+        <w:jc w:val="both"/>
+        <w:rPr>
+          <w:rFonts w:ascii="Arial" w:hAnsi="Arial" w:cs="Arial"/>
+          <w:color w:val="2F5496" w:themeColor="accent1" w:themeShade="BF"/>
+          <w:sz w:val="24"/>
+          <w:szCs w:val="24"/>
+        </w:rPr>
+      </w:pPr>
+      <w:r>
+        <w:rPr>
+          <w:rFonts w:ascii="Arial" w:hAnsi="Arial" w:cs="Arial"/>
+          <w:color w:val="2F5496" w:themeColor="accent1" w:themeShade="BF"/>
+          <w:sz w:val="24"/>
+          <w:szCs w:val="24"/>
+        </w:rPr>
+        <w:t xml:space="preserve">    faca{</w:t>
+      </w:r>
+    </w:p>
+    <w:p>
+      <w:pPr>
+        <w:jc w:val="both"/>
+        <w:rPr>
+          <w:rFonts w:ascii="Arial" w:hAnsi="Arial" w:cs="Arial"/>
+          <w:color w:val="2F5496" w:themeColor="accent1" w:themeShade="BF"/>
+          <w:sz w:val="24"/>
+          <w:szCs w:val="24"/>
+        </w:rPr>
+      </w:pPr>
+      <w:r>
+        <w:rPr>
+          <w:rFonts w:ascii="Arial" w:hAnsi="Arial" w:cs="Arial"/>
+          <w:color w:val="2F5496" w:themeColor="accent1" w:themeShade="BF"/>
+          <w:sz w:val="24"/>
+          <w:szCs w:val="24"/>
+        </w:rPr>
+        <w:t xml:space="preserve">    </w:t>
+      </w:r>
+      <w:r>
+        <w:rPr>
+          <w:rFonts w:ascii="Arial" w:hAnsi="Arial" w:cs="Arial"/>
+          <w:color w:val="2F5496" w:themeColor="accent1" w:themeShade="BF"/>
+          <w:sz w:val="24"/>
+          <w:szCs w:val="24"/>
+        </w:rPr>
+        <w:tab/>
+        <w:t>troca = 0</w:t>
+      </w:r>
+    </w:p>
+    <w:p>
+      <w:pPr>
+        <w:jc w:val="both"/>
+        <w:rPr>
+          <w:rFonts w:ascii="Arial" w:hAnsi="Arial" w:cs="Arial"/>
+          <w:color w:val="2F5496" w:themeColor="accent1" w:themeShade="BF"/>
+          <w:sz w:val="24"/>
+          <w:szCs w:val="24"/>
+        </w:rPr>
+      </w:pPr>
+      <w:r>
+        <w:rPr>
+          <w:rFonts w:ascii="Arial" w:hAnsi="Arial" w:cs="Arial"/>
+          <w:color w:val="2F5496" w:themeColor="accent1" w:themeShade="BF"/>
+          <w:sz w:val="24"/>
+          <w:szCs w:val="24"/>
+        </w:rPr>
+        <w:t xml:space="preserve">    </w:t>
+      </w:r>
+      <w:r>
+        <w:rPr>
+          <w:rFonts w:ascii="Arial" w:hAnsi="Arial" w:cs="Arial"/>
+          <w:color w:val="2F5496" w:themeColor="accent1" w:themeShade="BF"/>
+          <w:sz w:val="24"/>
+          <w:szCs w:val="24"/>
+        </w:rPr>
+        <w:tab/>
+        <w:t xml:space="preserve">para(i = 0; i &lt; </w:t>
+      </w:r>
       <w:proofErr w:type="spellStart"/>
       <w:r>
         <w:rPr>
@@ -1169,7 +1019,7 @@
           <w:sz w:val="24"/>
           <w:szCs w:val="24"/>
         </w:rPr>
-        <w:t>escreval</w:t>
+        <w:t>tam</w:t>
       </w:r>
       <w:proofErr w:type="spellEnd"/>
       <w:r>
@@ -1179,7 +1029,46 @@
           <w:sz w:val="24"/>
           <w:szCs w:val="24"/>
         </w:rPr>
-        <w:t xml:space="preserve">("Sua média é: ", </w:t>
+        <w:t xml:space="preserve"> - 1; i++){</w:t>
+      </w:r>
+    </w:p>
+    <w:p>
+      <w:pPr>
+        <w:jc w:val="both"/>
+        <w:rPr>
+          <w:rFonts w:ascii="Arial" w:hAnsi="Arial" w:cs="Arial"/>
+          <w:color w:val="2F5496" w:themeColor="accent1" w:themeShade="BF"/>
+          <w:sz w:val="24"/>
+          <w:szCs w:val="24"/>
+        </w:rPr>
+      </w:pPr>
+      <w:r>
+        <w:rPr>
+          <w:rFonts w:ascii="Arial" w:hAnsi="Arial" w:cs="Arial"/>
+          <w:color w:val="2F5496" w:themeColor="accent1" w:themeShade="BF"/>
+          <w:sz w:val="24"/>
+          <w:szCs w:val="24"/>
+        </w:rPr>
+        <w:t xml:space="preserve">    </w:t>
+      </w:r>
+      <w:r>
+        <w:rPr>
+          <w:rFonts w:ascii="Arial" w:hAnsi="Arial" w:cs="Arial"/>
+          <w:color w:val="2F5496" w:themeColor="accent1" w:themeShade="BF"/>
+          <w:sz w:val="24"/>
+          <w:szCs w:val="24"/>
+        </w:rPr>
+        <w:tab/>
+      </w:r>
+      <w:r>
+        <w:rPr>
+          <w:rFonts w:ascii="Arial" w:hAnsi="Arial" w:cs="Arial"/>
+          <w:color w:val="2F5496" w:themeColor="accent1" w:themeShade="BF"/>
+          <w:sz w:val="24"/>
+          <w:szCs w:val="24"/>
+        </w:rPr>
+        <w:tab/>
+        <w:t>se(</w:t>
       </w:r>
       <w:proofErr w:type="spellStart"/>
       <w:r>
@@ -1189,7 +1078,7 @@
           <w:sz w:val="24"/>
           <w:szCs w:val="24"/>
         </w:rPr>
-        <w:t>mediaAluno</w:t>
+        <w:t>vet</w:t>
       </w:r>
       <w:proofErr w:type="spellEnd"/>
       <w:r>
@@ -1199,38 +1088,7 @@
           <w:sz w:val="24"/>
           <w:szCs w:val="24"/>
         </w:rPr>
-        <w:t>)</w:t>
-      </w:r>
-    </w:p>
-    <w:p>
-      <w:pPr>
-        <w:jc w:val="both"/>
-        <w:rPr>
-          <w:rFonts w:ascii="Arial" w:hAnsi="Arial" w:cs="Arial"/>
-          <w:color w:val="2F5496" w:themeColor="accent1" w:themeShade="BF"/>
-          <w:sz w:val="24"/>
-          <w:szCs w:val="24"/>
-        </w:rPr>
-      </w:pPr>
-    </w:p>
-    <w:p>
-      <w:pPr>
-        <w:jc w:val="both"/>
-        <w:rPr>
-          <w:rFonts w:ascii="Arial" w:hAnsi="Arial" w:cs="Arial"/>
-          <w:color w:val="2F5496" w:themeColor="accent1" w:themeShade="BF"/>
-          <w:sz w:val="24"/>
-          <w:szCs w:val="24"/>
-        </w:rPr>
-      </w:pPr>
-      <w:r>
-        <w:rPr>
-          <w:rFonts w:ascii="Arial" w:hAnsi="Arial" w:cs="Arial"/>
-          <w:color w:val="2F5496" w:themeColor="accent1" w:themeShade="BF"/>
-          <w:sz w:val="24"/>
-          <w:szCs w:val="24"/>
-        </w:rPr>
-        <w:t>se (</w:t>
+        <w:t xml:space="preserve">[i] &gt; </w:t>
       </w:r>
       <w:proofErr w:type="spellStart"/>
       <w:r>
@@ -1240,7 +1098,7 @@
           <w:sz w:val="24"/>
           <w:szCs w:val="24"/>
         </w:rPr>
-        <w:t>mediaAluno</w:t>
+        <w:t>vet</w:t>
       </w:r>
       <w:proofErr w:type="spellEnd"/>
       <w:r>
@@ -1250,7 +1108,47 @@
           <w:sz w:val="24"/>
           <w:szCs w:val="24"/>
         </w:rPr>
-        <w:t xml:space="preserve"> &lt; 7) ou (faltas &gt; 3) </w:t>
+        <w:t>[i+1]){</w:t>
+      </w:r>
+    </w:p>
+    <w:p>
+      <w:pPr>
+        <w:jc w:val="both"/>
+        <w:rPr>
+          <w:rFonts w:ascii="Arial" w:hAnsi="Arial" w:cs="Arial"/>
+          <w:color w:val="2F5496" w:themeColor="accent1" w:themeShade="BF"/>
+          <w:sz w:val="24"/>
+          <w:szCs w:val="24"/>
+        </w:rPr>
+      </w:pPr>
+      <w:r>
+        <w:rPr>
+          <w:rFonts w:ascii="Arial" w:hAnsi="Arial" w:cs="Arial"/>
+          <w:color w:val="2F5496" w:themeColor="accent1" w:themeShade="BF"/>
+          <w:sz w:val="24"/>
+          <w:szCs w:val="24"/>
+        </w:rPr>
+        <w:tab/>
+      </w:r>
+      <w:r>
+        <w:rPr>
+          <w:rFonts w:ascii="Arial" w:hAnsi="Arial" w:cs="Arial"/>
+          <w:color w:val="2F5496" w:themeColor="accent1" w:themeShade="BF"/>
+          <w:sz w:val="24"/>
+          <w:szCs w:val="24"/>
+        </w:rPr>
+        <w:tab/>
+        <w:t xml:space="preserve">    </w:t>
+      </w:r>
+      <w:r>
+        <w:rPr>
+          <w:rFonts w:ascii="Arial" w:hAnsi="Arial" w:cs="Arial"/>
+          <w:color w:val="2F5496" w:themeColor="accent1" w:themeShade="BF"/>
+          <w:sz w:val="24"/>
+          <w:szCs w:val="24"/>
+        </w:rPr>
+        <w:tab/>
+        <w:t xml:space="preserve">copia = </w:t>
       </w:r>
       <w:proofErr w:type="spellStart"/>
       <w:r>
@@ -1260,20 +1158,48 @@
           <w:sz w:val="24"/>
           <w:szCs w:val="24"/>
         </w:rPr>
-        <w:t>entao</w:t>
+        <w:t>vet</w:t>
       </w:r>
       <w:proofErr w:type="spellEnd"/>
-    </w:p>
-    <w:p>
-      <w:pPr>
-        <w:jc w:val="both"/>
-        <w:rPr>
-          <w:rFonts w:ascii="Arial" w:hAnsi="Arial" w:cs="Arial"/>
-          <w:color w:val="2F5496" w:themeColor="accent1" w:themeShade="BF"/>
-          <w:sz w:val="24"/>
-          <w:szCs w:val="24"/>
-        </w:rPr>
-      </w:pPr>
+      <w:r>
+        <w:rPr>
+          <w:rFonts w:ascii="Arial" w:hAnsi="Arial" w:cs="Arial"/>
+          <w:color w:val="2F5496" w:themeColor="accent1" w:themeShade="BF"/>
+          <w:sz w:val="24"/>
+          <w:szCs w:val="24"/>
+        </w:rPr>
+        <w:t>[i]</w:t>
+      </w:r>
+    </w:p>
+    <w:p>
+      <w:pPr>
+        <w:jc w:val="both"/>
+        <w:rPr>
+          <w:rFonts w:ascii="Arial" w:hAnsi="Arial" w:cs="Arial"/>
+          <w:color w:val="2F5496" w:themeColor="accent1" w:themeShade="BF"/>
+          <w:sz w:val="24"/>
+          <w:szCs w:val="24"/>
+        </w:rPr>
+      </w:pPr>
+      <w:r>
+        <w:rPr>
+          <w:rFonts w:ascii="Arial" w:hAnsi="Arial" w:cs="Arial"/>
+          <w:color w:val="2F5496" w:themeColor="accent1" w:themeShade="BF"/>
+          <w:sz w:val="24"/>
+          <w:szCs w:val="24"/>
+        </w:rPr>
+        <w:tab/>
+      </w:r>
+      <w:r>
+        <w:rPr>
+          <w:rFonts w:ascii="Arial" w:hAnsi="Arial" w:cs="Arial"/>
+          <w:color w:val="2F5496" w:themeColor="accent1" w:themeShade="BF"/>
+          <w:sz w:val="24"/>
+          <w:szCs w:val="24"/>
+        </w:rPr>
+        <w:tab/>
+        <w:t xml:space="preserve">         </w:t>
+      </w:r>
       <w:proofErr w:type="spellStart"/>
       <w:r>
         <w:rPr>
@@ -1282,7 +1208,7 @@
           <w:sz w:val="24"/>
           <w:szCs w:val="24"/>
         </w:rPr>
-        <w:t>escreval</w:t>
+        <w:t>vet</w:t>
       </w:r>
       <w:proofErr w:type="spellEnd"/>
       <w:r>
@@ -1292,30 +1218,8 @@
           <w:sz w:val="24"/>
           <w:szCs w:val="24"/>
         </w:rPr>
-        <w:t>(nome, ", você está REPROVADO!")</w:t>
-      </w:r>
-    </w:p>
-    <w:p>
-      <w:pPr>
-        <w:jc w:val="both"/>
-        <w:rPr>
-          <w:rFonts w:ascii="Arial" w:hAnsi="Arial" w:cs="Arial"/>
-          <w:color w:val="2F5496" w:themeColor="accent1" w:themeShade="BF"/>
-          <w:sz w:val="24"/>
-          <w:szCs w:val="24"/>
-        </w:rPr>
-      </w:pPr>
-    </w:p>
-    <w:p>
-      <w:pPr>
-        <w:jc w:val="both"/>
-        <w:rPr>
-          <w:rFonts w:ascii="Arial" w:hAnsi="Arial" w:cs="Arial"/>
-          <w:color w:val="2F5496" w:themeColor="accent1" w:themeShade="BF"/>
-          <w:sz w:val="24"/>
-          <w:szCs w:val="24"/>
-        </w:rPr>
-      </w:pPr>
+        <w:t xml:space="preserve">[i] = </w:t>
+      </w:r>
       <w:proofErr w:type="spellStart"/>
       <w:r>
         <w:rPr>
@@ -1324,20 +1228,48 @@
           <w:sz w:val="24"/>
           <w:szCs w:val="24"/>
         </w:rPr>
-        <w:t>senao</w:t>
+        <w:t>vet</w:t>
       </w:r>
       <w:proofErr w:type="spellEnd"/>
-    </w:p>
-    <w:p>
-      <w:pPr>
-        <w:jc w:val="both"/>
-        <w:rPr>
-          <w:rFonts w:ascii="Arial" w:hAnsi="Arial" w:cs="Arial"/>
-          <w:color w:val="2F5496" w:themeColor="accent1" w:themeShade="BF"/>
-          <w:sz w:val="24"/>
-          <w:szCs w:val="24"/>
-        </w:rPr>
-      </w:pPr>
+      <w:r>
+        <w:rPr>
+          <w:rFonts w:ascii="Arial" w:hAnsi="Arial" w:cs="Arial"/>
+          <w:color w:val="2F5496" w:themeColor="accent1" w:themeShade="BF"/>
+          <w:sz w:val="24"/>
+          <w:szCs w:val="24"/>
+        </w:rPr>
+        <w:t>[i+1]</w:t>
+      </w:r>
+    </w:p>
+    <w:p>
+      <w:pPr>
+        <w:jc w:val="both"/>
+        <w:rPr>
+          <w:rFonts w:ascii="Arial" w:hAnsi="Arial" w:cs="Arial"/>
+          <w:color w:val="2F5496" w:themeColor="accent1" w:themeShade="BF"/>
+          <w:sz w:val="24"/>
+          <w:szCs w:val="24"/>
+        </w:rPr>
+      </w:pPr>
+      <w:r>
+        <w:rPr>
+          <w:rFonts w:ascii="Arial" w:hAnsi="Arial" w:cs="Arial"/>
+          <w:color w:val="2F5496" w:themeColor="accent1" w:themeShade="BF"/>
+          <w:sz w:val="24"/>
+          <w:szCs w:val="24"/>
+        </w:rPr>
+        <w:tab/>
+      </w:r>
+      <w:r>
+        <w:rPr>
+          <w:rFonts w:ascii="Arial" w:hAnsi="Arial" w:cs="Arial"/>
+          <w:color w:val="2F5496" w:themeColor="accent1" w:themeShade="BF"/>
+          <w:sz w:val="24"/>
+          <w:szCs w:val="24"/>
+        </w:rPr>
+        <w:tab/>
+        <w:t xml:space="preserve">         </w:t>
+      </w:r>
       <w:proofErr w:type="spellStart"/>
       <w:r>
         <w:rPr>
@@ -1346,7 +1278,7 @@
           <w:sz w:val="24"/>
           <w:szCs w:val="24"/>
         </w:rPr>
-        <w:t>escreval</w:t>
+        <w:t>vet</w:t>
       </w:r>
       <w:proofErr w:type="spellEnd"/>
       <w:r>
@@ -1356,30 +1288,196 @@
           <w:sz w:val="24"/>
           <w:szCs w:val="24"/>
         </w:rPr>
-        <w:t>(nome, ", você está APROVADO!")</w:t>
-      </w:r>
-    </w:p>
-    <w:p>
-      <w:pPr>
-        <w:jc w:val="both"/>
-        <w:rPr>
-          <w:rFonts w:ascii="Arial" w:hAnsi="Arial" w:cs="Arial"/>
-          <w:color w:val="2F5496" w:themeColor="accent1" w:themeShade="BF"/>
-          <w:sz w:val="24"/>
-          <w:szCs w:val="24"/>
-        </w:rPr>
-      </w:pPr>
-    </w:p>
-    <w:p>
-      <w:pPr>
-        <w:jc w:val="both"/>
-        <w:rPr>
-          <w:rFonts w:ascii="Arial" w:hAnsi="Arial" w:cs="Arial"/>
-          <w:color w:val="2F5496" w:themeColor="accent1" w:themeShade="BF"/>
-          <w:sz w:val="24"/>
-          <w:szCs w:val="24"/>
-        </w:rPr>
-      </w:pPr>
+        <w:t>[i+1] = copia</w:t>
+      </w:r>
+    </w:p>
+    <w:p>
+      <w:pPr>
+        <w:jc w:val="both"/>
+        <w:rPr>
+          <w:rFonts w:ascii="Arial" w:hAnsi="Arial" w:cs="Arial"/>
+          <w:color w:val="2F5496" w:themeColor="accent1" w:themeShade="BF"/>
+          <w:sz w:val="24"/>
+          <w:szCs w:val="24"/>
+        </w:rPr>
+      </w:pPr>
+      <w:r>
+        <w:rPr>
+          <w:rFonts w:ascii="Arial" w:hAnsi="Arial" w:cs="Arial"/>
+          <w:color w:val="2F5496" w:themeColor="accent1" w:themeShade="BF"/>
+          <w:sz w:val="24"/>
+          <w:szCs w:val="24"/>
+        </w:rPr>
+        <w:tab/>
+      </w:r>
+      <w:r>
+        <w:rPr>
+          <w:rFonts w:ascii="Arial" w:hAnsi="Arial" w:cs="Arial"/>
+          <w:color w:val="2F5496" w:themeColor="accent1" w:themeShade="BF"/>
+          <w:sz w:val="24"/>
+          <w:szCs w:val="24"/>
+        </w:rPr>
+        <w:tab/>
+        <w:t xml:space="preserve">         troca = 1</w:t>
+      </w:r>
+    </w:p>
+    <w:p>
+      <w:pPr>
+        <w:jc w:val="both"/>
+        <w:rPr>
+          <w:rFonts w:ascii="Arial" w:hAnsi="Arial" w:cs="Arial"/>
+          <w:color w:val="2F5496" w:themeColor="accent1" w:themeShade="BF"/>
+          <w:sz w:val="24"/>
+          <w:szCs w:val="24"/>
+        </w:rPr>
+      </w:pPr>
+      <w:r>
+        <w:rPr>
+          <w:rFonts w:ascii="Arial" w:hAnsi="Arial" w:cs="Arial"/>
+          <w:color w:val="2F5496" w:themeColor="accent1" w:themeShade="BF"/>
+          <w:sz w:val="24"/>
+          <w:szCs w:val="24"/>
+        </w:rPr>
+        <w:t xml:space="preserve">    </w:t>
+      </w:r>
+      <w:r>
+        <w:rPr>
+          <w:rFonts w:ascii="Arial" w:hAnsi="Arial" w:cs="Arial"/>
+          <w:color w:val="2F5496" w:themeColor="accent1" w:themeShade="BF"/>
+          <w:sz w:val="24"/>
+          <w:szCs w:val="24"/>
+        </w:rPr>
+        <w:tab/>
+      </w:r>
+      <w:r>
+        <w:rPr>
+          <w:rFonts w:ascii="Arial" w:hAnsi="Arial" w:cs="Arial"/>
+          <w:color w:val="2F5496" w:themeColor="accent1" w:themeShade="BF"/>
+          <w:sz w:val="24"/>
+          <w:szCs w:val="24"/>
+        </w:rPr>
+        <w:tab/>
+      </w:r>
+      <w:r>
+        <w:rPr>
+          <w:rFonts w:ascii="Arial" w:hAnsi="Arial" w:cs="Arial"/>
+          <w:color w:val="2F5496" w:themeColor="accent1" w:themeShade="BF"/>
+          <w:sz w:val="24"/>
+          <w:szCs w:val="24"/>
+        </w:rPr>
+        <w:tab/>
+        <w:t>}</w:t>
+      </w:r>
+    </w:p>
+    <w:p>
+      <w:pPr>
+        <w:jc w:val="both"/>
+        <w:rPr>
+          <w:rFonts w:ascii="Arial" w:hAnsi="Arial" w:cs="Arial"/>
+          <w:color w:val="2F5496" w:themeColor="accent1" w:themeShade="BF"/>
+          <w:sz w:val="24"/>
+          <w:szCs w:val="24"/>
+        </w:rPr>
+      </w:pPr>
+      <w:r>
+        <w:rPr>
+          <w:rFonts w:ascii="Arial" w:hAnsi="Arial" w:cs="Arial"/>
+          <w:color w:val="2F5496" w:themeColor="accent1" w:themeShade="BF"/>
+          <w:sz w:val="24"/>
+          <w:szCs w:val="24"/>
+        </w:rPr>
+        <w:t xml:space="preserve">    </w:t>
+      </w:r>
+      <w:r>
+        <w:rPr>
+          <w:rFonts w:ascii="Arial" w:hAnsi="Arial" w:cs="Arial"/>
+          <w:color w:val="2F5496" w:themeColor="accent1" w:themeShade="BF"/>
+          <w:sz w:val="24"/>
+          <w:szCs w:val="24"/>
+        </w:rPr>
+        <w:tab/>
+      </w:r>
+      <w:r>
+        <w:rPr>
+          <w:rFonts w:ascii="Arial" w:hAnsi="Arial" w:cs="Arial"/>
+          <w:color w:val="2F5496" w:themeColor="accent1" w:themeShade="BF"/>
+          <w:sz w:val="24"/>
+          <w:szCs w:val="24"/>
+        </w:rPr>
+        <w:tab/>
+        <w:t>}</w:t>
+      </w:r>
+    </w:p>
+    <w:p>
+      <w:pPr>
+        <w:jc w:val="both"/>
+        <w:rPr>
+          <w:rFonts w:ascii="Arial" w:hAnsi="Arial" w:cs="Arial"/>
+          <w:color w:val="2F5496" w:themeColor="accent1" w:themeShade="BF"/>
+          <w:sz w:val="24"/>
+          <w:szCs w:val="24"/>
+        </w:rPr>
+      </w:pPr>
+      <w:r>
+        <w:rPr>
+          <w:rFonts w:ascii="Arial" w:hAnsi="Arial" w:cs="Arial"/>
+          <w:color w:val="2F5496" w:themeColor="accent1" w:themeShade="BF"/>
+          <w:sz w:val="24"/>
+          <w:szCs w:val="24"/>
+        </w:rPr>
+        <w:t xml:space="preserve">    }enquanto(troca == 1)</w:t>
+      </w:r>
+    </w:p>
+    <w:p>
+      <w:pPr>
+        <w:jc w:val="both"/>
+        <w:rPr>
+          <w:rFonts w:ascii="Arial" w:hAnsi="Arial" w:cs="Arial"/>
+          <w:color w:val="2F5496" w:themeColor="accent1" w:themeShade="BF"/>
+          <w:sz w:val="24"/>
+          <w:szCs w:val="24"/>
+        </w:rPr>
+      </w:pPr>
+    </w:p>
+    <w:p>
+      <w:pPr>
+        <w:jc w:val="both"/>
+        <w:rPr>
+          <w:rFonts w:ascii="Arial" w:hAnsi="Arial" w:cs="Arial"/>
+          <w:color w:val="2F5496" w:themeColor="accent1" w:themeShade="BF"/>
+          <w:sz w:val="24"/>
+          <w:szCs w:val="24"/>
+        </w:rPr>
+      </w:pPr>
+      <w:r>
+        <w:rPr>
+          <w:rFonts w:ascii="Arial" w:hAnsi="Arial" w:cs="Arial"/>
+          <w:color w:val="2F5496" w:themeColor="accent1" w:themeShade="BF"/>
+          <w:sz w:val="24"/>
+          <w:szCs w:val="24"/>
+        </w:rPr>
+        <w:t xml:space="preserve">    escreva("\n")</w:t>
+      </w:r>
+    </w:p>
+    <w:p>
+      <w:pPr>
+        <w:jc w:val="both"/>
+        <w:rPr>
+          <w:rFonts w:ascii="Arial" w:hAnsi="Arial" w:cs="Arial"/>
+          <w:color w:val="2F5496" w:themeColor="accent1" w:themeShade="BF"/>
+          <w:sz w:val="24"/>
+          <w:szCs w:val="24"/>
+        </w:rPr>
+      </w:pPr>
+      <w:r>
+        <w:rPr>
+          <w:rFonts w:ascii="Arial" w:hAnsi="Arial" w:cs="Arial"/>
+          <w:color w:val="2F5496" w:themeColor="accent1" w:themeShade="BF"/>
+          <w:sz w:val="24"/>
+          <w:szCs w:val="24"/>
+        </w:rPr>
+        <w:t xml:space="preserve">    para(i = 0; i &lt; </w:t>
+      </w:r>
       <w:proofErr w:type="spellStart"/>
       <w:r>
         <w:rPr>
@@ -1388,20 +1486,99 @@
           <w:sz w:val="24"/>
           <w:szCs w:val="24"/>
         </w:rPr>
-        <w:t>fimSe</w:t>
+        <w:t>tam</w:t>
       </w:r>
       <w:proofErr w:type="spellEnd"/>
-    </w:p>
-    <w:p>
-      <w:pPr>
-        <w:jc w:val="both"/>
-        <w:rPr>
-          <w:rFonts w:ascii="Arial" w:hAnsi="Arial" w:cs="Arial"/>
-          <w:color w:val="2F5496" w:themeColor="accent1" w:themeShade="BF"/>
-          <w:sz w:val="24"/>
-          <w:szCs w:val="24"/>
-        </w:rPr>
-      </w:pPr>
+      <w:r>
+        <w:rPr>
+          <w:rFonts w:ascii="Arial" w:hAnsi="Arial" w:cs="Arial"/>
+          <w:color w:val="2F5496" w:themeColor="accent1" w:themeShade="BF"/>
+          <w:sz w:val="24"/>
+          <w:szCs w:val="24"/>
+        </w:rPr>
+        <w:t>; i++)</w:t>
+      </w:r>
+    </w:p>
+    <w:p>
+      <w:pPr>
+        <w:jc w:val="both"/>
+        <w:rPr>
+          <w:rFonts w:ascii="Arial" w:hAnsi="Arial" w:cs="Arial"/>
+          <w:color w:val="2F5496" w:themeColor="accent1" w:themeShade="BF"/>
+          <w:sz w:val="24"/>
+          <w:szCs w:val="24"/>
+        </w:rPr>
+      </w:pPr>
+      <w:r>
+        <w:rPr>
+          <w:rFonts w:ascii="Arial" w:hAnsi="Arial" w:cs="Arial"/>
+          <w:color w:val="2F5496" w:themeColor="accent1" w:themeShade="BF"/>
+          <w:sz w:val="24"/>
+          <w:szCs w:val="24"/>
+        </w:rPr>
+        <w:t xml:space="preserve">      escreva(</w:t>
+      </w:r>
+      <w:proofErr w:type="spellStart"/>
+      <w:r>
+        <w:rPr>
+          <w:rFonts w:ascii="Arial" w:hAnsi="Arial" w:cs="Arial"/>
+          <w:color w:val="2F5496" w:themeColor="accent1" w:themeShade="BF"/>
+          <w:sz w:val="24"/>
+          <w:szCs w:val="24"/>
+        </w:rPr>
+        <w:t>vet</w:t>
+      </w:r>
+      <w:proofErr w:type="spellEnd"/>
+      <w:r>
+        <w:rPr>
+          <w:rFonts w:ascii="Arial" w:hAnsi="Arial" w:cs="Arial"/>
+          <w:color w:val="2F5496" w:themeColor="accent1" w:themeShade="BF"/>
+          <w:sz w:val="24"/>
+          <w:szCs w:val="24"/>
+        </w:rPr>
+        <w:t>[i], ",")</w:t>
+      </w:r>
+    </w:p>
+    <w:p>
+      <w:pPr>
+        <w:jc w:val="both"/>
+        <w:rPr>
+          <w:rFonts w:ascii="Arial" w:hAnsi="Arial" w:cs="Arial"/>
+          <w:color w:val="2F5496" w:themeColor="accent1" w:themeShade="BF"/>
+          <w:sz w:val="24"/>
+          <w:szCs w:val="24"/>
+        </w:rPr>
+      </w:pPr>
+      <w:r>
+        <w:rPr>
+          <w:rFonts w:ascii="Arial" w:hAnsi="Arial" w:cs="Arial"/>
+          <w:color w:val="2F5496" w:themeColor="accent1" w:themeShade="BF"/>
+          <w:sz w:val="24"/>
+          <w:szCs w:val="24"/>
+        </w:rPr>
+        <w:t xml:space="preserve">  </w:t>
+      </w:r>
+    </w:p>
+    <w:p>
+      <w:pPr>
+        <w:jc w:val="both"/>
+        <w:rPr>
+          <w:rFonts w:ascii="Arial" w:hAnsi="Arial" w:cs="Arial"/>
+          <w:color w:val="2F5496" w:themeColor="accent1" w:themeShade="BF"/>
+          <w:sz w:val="24"/>
+          <w:szCs w:val="24"/>
+        </w:rPr>
+      </w:pPr>
+      <w:r>
+        <w:rPr>
+          <w:rFonts w:ascii="Arial" w:hAnsi="Arial" w:cs="Arial"/>
+          <w:color w:val="2F5496" w:themeColor="accent1" w:themeShade="BF"/>
+          <w:sz w:val="24"/>
+          <w:szCs w:val="24"/>
+        </w:rPr>
+        <w:tab/>
+        <w:t>}</w:t>
+      </w:r>
     </w:p>
     <w:p>
       <w:pPr>
@@ -1415,28 +1592,15 @@
           <w:szCs w:val="24"/>
         </w:rPr>
       </w:pPr>
-      <w:proofErr w:type="spellStart"/>
-      <w:r>
-        <w:rPr>
-          <w:rFonts w:ascii="Arial" w:hAnsi="Arial" w:cs="Arial"/>
-          <w:color w:val="2F5496" w:themeColor="accent1" w:themeShade="BF"/>
-          <w:sz w:val="24"/>
-          <w:szCs w:val="24"/>
-        </w:rPr>
-        <w:t>Fimalgoritmo</w:t>
-      </w:r>
-      <w:r>
-        <w:rPr>
-          <w:rFonts w:ascii="Arial" w:hAnsi="Arial" w:cs="Arial"/>
-          <w:b/>
-          <w:bCs/>
-          <w:color w:val="C00000"/>
-          <w:sz w:val="24"/>
-          <w:szCs w:val="24"/>
-        </w:rPr>
-        <w:t>TELA</w:t>
-      </w:r>
-      <w:proofErr w:type="spellEnd"/>
+      <w:r>
+        <w:rPr>
+          <w:rFonts w:ascii="Arial" w:hAnsi="Arial" w:cs="Arial"/>
+          <w:color w:val="2F5496" w:themeColor="accent1" w:themeShade="BF"/>
+          <w:sz w:val="24"/>
+          <w:szCs w:val="24"/>
+        </w:rPr>
+        <w:t>}</w:t>
+      </w:r>
       <w:r>
         <w:rPr>
           <w:rFonts w:ascii="Arial" w:hAnsi="Arial" w:cs="Arial"/>
@@ -1454,65 +1618,6 @@
           <w:szCs w:val="24"/>
         </w:rPr>
         <w:br/>
-      </w:r>
-      <w:r>
-        <w:rPr>
-          <w:rFonts w:ascii="Arial" w:hAnsi="Arial" w:cs="Arial"/>
-          <w:b/>
-          <w:bCs/>
-          <w:noProof/>
-          <w:color w:val="2F5496" w:themeColor="accent1" w:themeShade="BF"/>
-          <w:sz w:val="24"/>
-          <w:szCs w:val="24"/>
-        </w:rPr>
-        <w:drawing>
-          <wp:inline distT="0" distB="0" distL="0" distR="0" wp14:anchorId="01497B2A" wp14:editId="26F324EC">
-            <wp:extent cx="5400040" cy="2851785"/>
-            <wp:effectExtent l="0" t="0" r="0" b="5715"/>
-            <wp:docPr id="1" name="Imagem 1"/>
-            <wp:cNvGraphicFramePr>
-              <a:graphicFrameLocks xmlns:a="http://schemas.openxmlformats.org/drawingml/2006/main" noChangeAspect="1"/>
-            </wp:cNvGraphicFramePr>
-            <a:graphic xmlns:a="http://schemas.openxmlformats.org/drawingml/2006/main">
-              <a:graphicData uri="http://schemas.openxmlformats.org/drawingml/2006/picture">
-                <pic:pic xmlns:pic="http://schemas.openxmlformats.org/drawingml/2006/picture">
-                  <pic:nvPicPr>
-                    <pic:cNvPr id="0" name="Picture 1"/>
-                    <pic:cNvPicPr>
-                      <a:picLocks noChangeAspect="1" noChangeArrowheads="1"/>
-                    </pic:cNvPicPr>
-                  </pic:nvPicPr>
-                  <pic:blipFill>
-                    <a:blip r:embed="rId4" cstate="print">
-                      <a:extLst>
-                        <a:ext uri="{28A0092B-C50C-407E-A947-70E740481C1C}">
-                          <a14:useLocalDpi xmlns:a14="http://schemas.microsoft.com/office/drawing/2010/main" val="0"/>
-                        </a:ext>
-                      </a:extLst>
-                    </a:blip>
-                    <a:srcRect/>
-                    <a:stretch>
-                      <a:fillRect/>
-                    </a:stretch>
-                  </pic:blipFill>
-                  <pic:spPr bwMode="auto">
-                    <a:xfrm>
-                      <a:off x="0" y="0"/>
-                      <a:ext cx="5400040" cy="2851785"/>
-                    </a:xfrm>
-                    <a:prstGeom prst="rect">
-                      <a:avLst/>
-                    </a:prstGeom>
-                    <a:noFill/>
-                    <a:ln>
-                      <a:noFill/>
-                    </a:ln>
-                  </pic:spPr>
-                </pic:pic>
-              </a:graphicData>
-            </a:graphic>
-          </wp:inline>
-        </w:drawing>
       </w:r>
     </w:p>
     <w:sectPr>

</xml_diff>